<commit_message>
capitolo 3 e 4
</commit_message>
<xml_diff>
--- a/Documenti in lavorazione/GL_SDD.docx
+++ b/Documenti in lavorazione/GL_SDD.docx
@@ -10482,18 +10482,10 @@
           <w:sz w:val="20"/>
         </w:rPr>
         <w:drawing>
-          <wp:anchor distT="0" distB="0" distL="114300" distR="114300" simplePos="0" relativeHeight="251652096" behindDoc="0" locked="0" layoutInCell="1" allowOverlap="1" wp14:anchorId="110561E7" wp14:editId="6CEAB926">
-            <wp:simplePos x="0" y="0"/>
-            <wp:positionH relativeFrom="column">
-              <wp:posOffset>-92348</wp:posOffset>
-            </wp:positionH>
-            <wp:positionV relativeFrom="paragraph">
-              <wp:posOffset>182154</wp:posOffset>
-            </wp:positionV>
-            <wp:extent cx="6459855" cy="3522345"/>
-            <wp:effectExtent l="0" t="0" r="0" b="1905"/>
-            <wp:wrapTopAndBottom/>
-            <wp:docPr id="13" name="Immagine 13"/>
+          <wp:inline distT="0" distB="0" distL="0" distR="0" wp14:anchorId="43A187FA" wp14:editId="12BABDDD">
+            <wp:extent cx="6457950" cy="3524250"/>
+            <wp:effectExtent l="0" t="0" r="0" b="0"/>
+            <wp:docPr id="4" name="Immagine 4"/>
             <wp:cNvGraphicFramePr>
               <a:graphicFrameLocks xmlns:a="http://schemas.openxmlformats.org/drawingml/2006/main" noChangeAspect="1"/>
             </wp:cNvGraphicFramePr>
@@ -10501,7 +10493,7 @@
               <a:graphicData uri="http://schemas.openxmlformats.org/drawingml/2006/picture">
                 <pic:pic xmlns:pic="http://schemas.openxmlformats.org/drawingml/2006/picture">
                   <pic:nvPicPr>
-                    <pic:cNvPr id="0" name="Picture 4"/>
+                    <pic:cNvPr id="0" name="Picture 1"/>
                     <pic:cNvPicPr>
                       <a:picLocks noChangeAspect="1" noChangeArrowheads="1"/>
                     </pic:cNvPicPr>
@@ -10522,7 +10514,7 @@
                   <pic:spPr bwMode="auto">
                     <a:xfrm>
                       <a:off x="0" y="0"/>
-                      <a:ext cx="6459855" cy="3522345"/>
+                      <a:ext cx="6457950" cy="3524250"/>
                     </a:xfrm>
                     <a:prstGeom prst="rect">
                       <a:avLst/>
@@ -10535,7 +10527,7 @@
                 </pic:pic>
               </a:graphicData>
             </a:graphic>
-          </wp:anchor>
+          </wp:inline>
         </w:drawing>
       </w:r>
     </w:p>
@@ -10545,6 +10537,15 @@
         <w:spacing w:before="10"/>
         <w:rPr>
           <w:sz w:val="11"/>
+        </w:rPr>
+      </w:pPr>
+    </w:p>
+    <w:p>
+      <w:pPr>
+        <w:pStyle w:val="Corpotesto"/>
+        <w:ind w:left="134"/>
+        <w:rPr>
+          <w:sz w:val="20"/>
         </w:rPr>
       </w:pPr>
     </w:p>
@@ -19718,20 +19719,12 @@
                 <w:rFonts w:ascii="Times New Roman" w:hAnsi="Times New Roman" w:cs="Times New Roman"/>
               </w:rPr>
             </w:pPr>
-            <w:proofErr w:type="spellStart"/>
-            <w:r>
-              <w:rPr>
-                <w:rFonts w:ascii="Times New Roman" w:hAnsi="Times New Roman" w:cs="Times New Roman"/>
-              </w:rPr>
-              <w:t>crea</w:t>
-            </w:r>
-            <w:r>
-              <w:rPr>
-                <w:rFonts w:ascii="Times New Roman" w:hAnsi="Times New Roman" w:cs="Times New Roman"/>
-              </w:rPr>
-              <w:t>Buono</w:t>
-            </w:r>
-            <w:proofErr w:type="spellEnd"/>
+            <w:r>
+              <w:rPr>
+                <w:rFonts w:ascii="Times New Roman" w:hAnsi="Times New Roman" w:cs="Times New Roman"/>
+              </w:rPr>
+              <w:t>generaRegalo</w:t>
+            </w:r>
           </w:p>
           <w:p>
             <w:pPr>
@@ -19740,7 +19733,6 @@
                 <w:rFonts w:ascii="Times New Roman" w:hAnsi="Times New Roman" w:cs="Times New Roman"/>
               </w:rPr>
             </w:pPr>
-            <w:proofErr w:type="spellStart"/>
             <w:r>
               <w:rPr>
                 <w:rFonts w:ascii="Times New Roman" w:hAnsi="Times New Roman" w:cs="Times New Roman"/>
@@ -19751,9 +19743,14 @@
               <w:rPr>
                 <w:rFonts w:ascii="Times New Roman" w:hAnsi="Times New Roman" w:cs="Times New Roman"/>
               </w:rPr>
-              <w:t>iscattoBuono</w:t>
-            </w:r>
-            <w:proofErr w:type="spellEnd"/>
+              <w:t>iscatt</w:t>
+            </w:r>
+            <w:r>
+              <w:rPr>
+                <w:rFonts w:ascii="Times New Roman" w:hAnsi="Times New Roman" w:cs="Times New Roman"/>
+              </w:rPr>
+              <w:t>aRegalo</w:t>
+            </w:r>
           </w:p>
         </w:tc>
       </w:tr>
@@ -31331,7 +31328,6 @@
       <w:tblPr>
         <w:tblStyle w:val="Grigliatabella"/>
         <w:tblW w:w="9355" w:type="dxa"/>
-        <w:tblInd w:w="534" w:type="dxa"/>
         <w:tblLook w:val="04A0" w:firstRow="1" w:lastRow="0" w:firstColumn="1" w:lastColumn="0" w:noHBand="0" w:noVBand="1"/>
       </w:tblPr>
       <w:tblGrid>

</xml_diff>

<commit_message>
ho fatto la nav
</commit_message>
<xml_diff>
--- a/Documenti in lavorazione/GL_SDD.docx
+++ b/Documenti in lavorazione/GL_SDD.docx
@@ -10382,36 +10382,7 @@
           <w:sz w:val="22"/>
           <w:szCs w:val="22"/>
         </w:rPr>
-        <w:t xml:space="preserve">di </w:t>
-      </w:r>
-      <w:commentRangeStart w:id="20"/>
-      <w:r>
-        <w:rPr>
-          <w:b w:val="0"/>
-          <w:bCs w:val="0"/>
-          <w:sz w:val="22"/>
-          <w:szCs w:val="22"/>
-        </w:rPr>
-        <w:t xml:space="preserve">definire per </w:t>
-      </w:r>
-      <w:commentRangeEnd w:id="20"/>
-      <w:r>
-        <w:rPr>
-          <w:rStyle w:val="Rimandocommento"/>
-          <w:rFonts w:ascii="Verdana" w:eastAsia="Verdana" w:hAnsi="Verdana" w:cs="Verdana"/>
-          <w:b w:val="0"/>
-          <w:bCs w:val="0"/>
-        </w:rPr>
-        <w:commentReference w:id="20"/>
-      </w:r>
-      <w:r>
-        <w:rPr>
-          <w:b w:val="0"/>
-          <w:bCs w:val="0"/>
-          <w:sz w:val="22"/>
-          <w:szCs w:val="22"/>
-        </w:rPr>
-        <w:t>ogni regione quali tipologie di alberi possono essere piantati, inoltre l’aggiunta di questa entità semplifica alcune funzionalità del sistema</w:t>
+        <w:t>di definire per ogni regione quali tipologie di alberi possono essere piantati, inoltre l’aggiunta di questa entità semplifica alcune funzionalità del sistema</w:t>
       </w:r>
       <w:r>
         <w:rPr>
@@ -10499,7 +10470,7 @@
                     </pic:cNvPicPr>
                   </pic:nvPicPr>
                   <pic:blipFill>
-                    <a:blip r:embed="rId26">
+                    <a:blip r:embed="rId22">
                       <a:extLst>
                         <a:ext uri="{28A0092B-C50C-407E-A947-70E740481C1C}">
                           <a14:useLocalDpi xmlns:a14="http://schemas.microsoft.com/office/drawing/2010/main" val="0"/>
@@ -10778,7 +10749,7 @@
                     </pic:cNvPicPr>
                   </pic:nvPicPr>
                   <pic:blipFill>
-                    <a:blip r:embed="rId27" cstate="print">
+                    <a:blip r:embed="rId23" cstate="print">
                       <a:extLst>
                         <a:ext uri="{28A0092B-C50C-407E-A947-70E740481C1C}">
                           <a14:useLocalDpi xmlns:a14="http://schemas.microsoft.com/office/drawing/2010/main" val="0"/>
@@ -18938,8 +18909,8 @@
         <w:spacing w:before="81"/>
         <w:ind w:hanging="429"/>
       </w:pPr>
-      <w:bookmarkStart w:id="21" w:name="_bookmark17"/>
-      <w:bookmarkEnd w:id="21"/>
+      <w:bookmarkStart w:id="20" w:name="_bookmark17"/>
+      <w:bookmarkEnd w:id="20"/>
       <w:r>
         <w:t>Controllo</w:t>
       </w:r>
@@ -20123,8 +20094,8 @@
         <w:spacing w:before="81"/>
         <w:ind w:hanging="429"/>
       </w:pPr>
-      <w:bookmarkStart w:id="22" w:name="_bookmark18"/>
-      <w:bookmarkEnd w:id="22"/>
+      <w:bookmarkStart w:id="21" w:name="_bookmark18"/>
+      <w:bookmarkEnd w:id="21"/>
       <w:r>
         <w:t>Controllo</w:t>
       </w:r>
@@ -20254,8 +20225,8 @@
         <w:spacing w:before="81"/>
         <w:ind w:hanging="429"/>
       </w:pPr>
-      <w:bookmarkStart w:id="23" w:name="_bookmark19"/>
-      <w:bookmarkEnd w:id="23"/>
+      <w:bookmarkStart w:id="22" w:name="_bookmark19"/>
+      <w:bookmarkEnd w:id="22"/>
       <w:r>
         <w:t>Condizione limite</w:t>
       </w:r>
@@ -20314,8 +20285,8 @@
         </w:tabs>
         <w:ind w:left="1134" w:hanging="710"/>
       </w:pPr>
-      <w:bookmarkStart w:id="24" w:name="_bookmark20"/>
-      <w:bookmarkEnd w:id="24"/>
+      <w:bookmarkStart w:id="23" w:name="_bookmark20"/>
+      <w:bookmarkEnd w:id="23"/>
       <w:r>
         <w:t>Start-up</w:t>
       </w:r>
@@ -25248,8 +25219,8 @@
           <w:sz w:val="22"/>
         </w:rPr>
       </w:pPr>
-      <w:bookmarkStart w:id="25" w:name="_bookmark22"/>
-      <w:bookmarkEnd w:id="25"/>
+      <w:bookmarkStart w:id="24" w:name="_bookmark22"/>
+      <w:bookmarkEnd w:id="24"/>
     </w:p>
     <w:p>
       <w:pPr>
@@ -27482,8 +27453,8 @@
           <w:color w:val="00B050"/>
         </w:rPr>
       </w:pPr>
-      <w:bookmarkStart w:id="26" w:name="_bookmark23"/>
-      <w:bookmarkEnd w:id="26"/>
+      <w:bookmarkStart w:id="25" w:name="_bookmark23"/>
+      <w:bookmarkEnd w:id="25"/>
       <w:r>
         <w:rPr>
           <w:rFonts w:ascii="Times New Roman" w:hAnsi="Times New Roman" w:cs="Times New Roman"/>
@@ -31268,8 +31239,8 @@
         <w:spacing w:line="242" w:lineRule="auto"/>
         <w:jc w:val="both"/>
       </w:pPr>
-      <w:bookmarkStart w:id="27" w:name="_bookmark24"/>
-      <w:bookmarkEnd w:id="27"/>
+      <w:bookmarkStart w:id="26" w:name="_bookmark24"/>
+      <w:bookmarkEnd w:id="26"/>
     </w:p>
     <w:p>
       <w:pPr>
@@ -31796,45 +31767,6 @@
     </w:sectPr>
   </w:body>
 </w:document>
-</file>
-
-<file path=word/comments.xml><?xml version="1.0" encoding="utf-8"?>
-<w:comments xmlns:wpc="http://schemas.microsoft.com/office/word/2010/wordprocessingCanvas" xmlns:cx="http://schemas.microsoft.com/office/drawing/2014/chartex" xmlns:cx1="http://schemas.microsoft.com/office/drawing/2015/9/8/chartex" xmlns:cx2="http://schemas.microsoft.com/office/drawing/2015/10/21/chartex" xmlns:cx3="http://schemas.microsoft.com/office/drawing/2016/5/9/chartex" xmlns:cx4="http://schemas.microsoft.com/office/drawing/2016/5/10/chartex" xmlns:cx5="http://schemas.microsoft.com/office/drawing/2016/5/11/chartex" xmlns:cx6="http://schemas.microsoft.com/office/drawing/2016/5/12/chartex" xmlns:cx7="http://schemas.microsoft.com/office/drawing/2016/5/13/chartex" xmlns:cx8="http://schemas.microsoft.com/office/drawing/2016/5/14/chartex" xmlns:mc="http://schemas.openxmlformats.org/markup-compatibility/2006" xmlns:aink="http://schemas.microsoft.com/office/drawing/2016/ink" xmlns:am3d="http://schemas.microsoft.com/office/drawing/2017/model3d" xmlns:o="urn:schemas-microsoft-com:office:office" xmlns:oel="http://schemas.microsoft.com/office/2019/extlst" xmlns:r="http://schemas.openxmlformats.org/officeDocument/2006/relationships" xmlns:m="http://schemas.openxmlformats.org/officeDocument/2006/math" xmlns:v="urn:schemas-microsoft-com:vml" xmlns:wp14="http://schemas.microsoft.com/office/word/2010/wordprocessingDrawing" xmlns:wp="http://schemas.openxmlformats.org/drawingml/2006/wordprocessingDrawing" xmlns:w10="urn:schemas-microsoft-com:office:word" xmlns:w="http://schemas.openxmlformats.org/wordprocessingml/2006/main" xmlns:w14="http://schemas.microsoft.com/office/word/2010/wordml" xmlns:w15="http://schemas.microsoft.com/office/word/2012/wordml" xmlns:w16cex="http://schemas.microsoft.com/office/word/2018/wordml/cex" xmlns:w16cid="http://schemas.microsoft.com/office/word/2016/wordml/cid" xmlns:w16="http://schemas.microsoft.com/office/word/2018/wordml" xmlns:w16sdtdh="http://schemas.microsoft.com/office/word/2020/wordml/sdtdatahash" xmlns:w16se="http://schemas.microsoft.com/office/word/2015/wordml/symex" xmlns:wpg="http://schemas.microsoft.com/office/word/2010/wordprocessingGroup" xmlns:wpi="http://schemas.microsoft.com/office/word/2010/wordprocessingInk" xmlns:wne="http://schemas.microsoft.com/office/word/2006/wordml" xmlns:wps="http://schemas.microsoft.com/office/word/2010/wordprocessingShape" mc:Ignorable="w14 w15 w16se w16cid w16 w16cex w16sdtdh wp14">
-  <w:comment w:id="20" w:author="MICHELA FAELLA" w:date="2022-12-22T08:59:00Z" w:initials="MF">
-    <w:p>
-      <w:pPr>
-        <w:pStyle w:val="Testocommento"/>
-      </w:pPr>
-      <w:r>
-        <w:rPr>
-          <w:rStyle w:val="Rimandocommento"/>
-        </w:rPr>
-        <w:annotationRef/>
-      </w:r>
-      <w:r>
-        <w:t>Vedi che ci sta regione in Albero</w:t>
-      </w:r>
-    </w:p>
-  </w:comment>
-</w:comments>
-</file>
-
-<file path=word/commentsExtended.xml><?xml version="1.0" encoding="utf-8"?>
-<w15:commentsEx xmlns:wpc="http://schemas.microsoft.com/office/word/2010/wordprocessingCanvas" xmlns:cx="http://schemas.microsoft.com/office/drawing/2014/chartex" xmlns:cx1="http://schemas.microsoft.com/office/drawing/2015/9/8/chartex" xmlns:cx2="http://schemas.microsoft.com/office/drawing/2015/10/21/chartex" xmlns:cx3="http://schemas.microsoft.com/office/drawing/2016/5/9/chartex" xmlns:cx4="http://schemas.microsoft.com/office/drawing/2016/5/10/chartex" xmlns:cx5="http://schemas.microsoft.com/office/drawing/2016/5/11/chartex" xmlns:cx6="http://schemas.microsoft.com/office/drawing/2016/5/12/chartex" xmlns:cx7="http://schemas.microsoft.com/office/drawing/2016/5/13/chartex" xmlns:cx8="http://schemas.microsoft.com/office/drawing/2016/5/14/chartex" xmlns:mc="http://schemas.openxmlformats.org/markup-compatibility/2006" xmlns:aink="http://schemas.microsoft.com/office/drawing/2016/ink" xmlns:am3d="http://schemas.microsoft.com/office/drawing/2017/model3d" xmlns:o="urn:schemas-microsoft-com:office:office" xmlns:oel="http://schemas.microsoft.com/office/2019/extlst" xmlns:r="http://schemas.openxmlformats.org/officeDocument/2006/relationships" xmlns:m="http://schemas.openxmlformats.org/officeDocument/2006/math" xmlns:v="urn:schemas-microsoft-com:vml" xmlns:wp14="http://schemas.microsoft.com/office/word/2010/wordprocessingDrawing" xmlns:wp="http://schemas.openxmlformats.org/drawingml/2006/wordprocessingDrawing" xmlns:w10="urn:schemas-microsoft-com:office:word" xmlns:w="http://schemas.openxmlformats.org/wordprocessingml/2006/main" xmlns:w14="http://schemas.microsoft.com/office/word/2010/wordml" xmlns:w15="http://schemas.microsoft.com/office/word/2012/wordml" xmlns:w16cex="http://schemas.microsoft.com/office/word/2018/wordml/cex" xmlns:w16cid="http://schemas.microsoft.com/office/word/2016/wordml/cid" xmlns:w16="http://schemas.microsoft.com/office/word/2018/wordml" xmlns:w16sdtdh="http://schemas.microsoft.com/office/word/2020/wordml/sdtdatahash" xmlns:w16se="http://schemas.microsoft.com/office/word/2015/wordml/symex" xmlns:wpg="http://schemas.microsoft.com/office/word/2010/wordprocessingGroup" xmlns:wpi="http://schemas.microsoft.com/office/word/2010/wordprocessingInk" xmlns:wne="http://schemas.microsoft.com/office/word/2006/wordml" xmlns:wps="http://schemas.microsoft.com/office/word/2010/wordprocessingShape" mc:Ignorable="w14 w15 w16se w16cid w16 w16cex w16sdtdh wp14">
-  <w15:commentEx w15:paraId="7143F1E8" w15:done="0"/>
-</w15:commentsEx>
-</file>
-
-<file path=word/commentsExtensible.xml><?xml version="1.0" encoding="utf-8"?>
-<w16cex:commentsExtensible xmlns:wpc="http://schemas.microsoft.com/office/word/2010/wordprocessingCanvas" xmlns:cx="http://schemas.microsoft.com/office/drawing/2014/chartex" xmlns:cx1="http://schemas.microsoft.com/office/drawing/2015/9/8/chartex" xmlns:cx2="http://schemas.microsoft.com/office/drawing/2015/10/21/chartex" xmlns:cx3="http://schemas.microsoft.com/office/drawing/2016/5/9/chartex" xmlns:cx4="http://schemas.microsoft.com/office/drawing/2016/5/10/chartex" xmlns:cx5="http://schemas.microsoft.com/office/drawing/2016/5/11/chartex" xmlns:cx6="http://schemas.microsoft.com/office/drawing/2016/5/12/chartex" xmlns:cx7="http://schemas.microsoft.com/office/drawing/2016/5/13/chartex" xmlns:cx8="http://schemas.microsoft.com/office/drawing/2016/5/14/chartex" xmlns:mc="http://schemas.openxmlformats.org/markup-compatibility/2006" xmlns:aink="http://schemas.microsoft.com/office/drawing/2016/ink" xmlns:am3d="http://schemas.microsoft.com/office/drawing/2017/model3d" xmlns:o="urn:schemas-microsoft-com:office:office" xmlns:oel="http://schemas.microsoft.com/office/2019/extlst" xmlns:r="http://schemas.openxmlformats.org/officeDocument/2006/relationships" xmlns:m="http://schemas.openxmlformats.org/officeDocument/2006/math" xmlns:v="urn:schemas-microsoft-com:vml" xmlns:wp14="http://schemas.microsoft.com/office/word/2010/wordprocessingDrawing" xmlns:wp="http://schemas.openxmlformats.org/drawingml/2006/wordprocessingDrawing" xmlns:w10="urn:schemas-microsoft-com:office:word" xmlns:w="http://schemas.openxmlformats.org/wordprocessingml/2006/main" xmlns:w14="http://schemas.microsoft.com/office/word/2010/wordml" xmlns:w15="http://schemas.microsoft.com/office/word/2012/wordml" xmlns:w16cex="http://schemas.microsoft.com/office/word/2018/wordml/cex" xmlns:w16cid="http://schemas.microsoft.com/office/word/2016/wordml/cid" xmlns:w16="http://schemas.microsoft.com/office/word/2018/wordml" xmlns:w16sdtdh="http://schemas.microsoft.com/office/word/2020/wordml/sdtdatahash" xmlns:w16se="http://schemas.microsoft.com/office/word/2015/wordml/symex" xmlns:wpg="http://schemas.microsoft.com/office/word/2010/wordprocessingGroup" xmlns:wpi="http://schemas.microsoft.com/office/word/2010/wordprocessingInk" xmlns:wne="http://schemas.microsoft.com/office/word/2006/wordml" xmlns:wps="http://schemas.microsoft.com/office/word/2010/wordprocessingShape" mc:Ignorable="w14 w15 w16se w16cid w16 w16cex w16sdtdh wp14">
-  <w16cex:commentExtensible w16cex:durableId="274E9AF8" w16cex:dateUtc="2022-12-22T07:59:00Z"/>
-</w16cex:commentsExtensible>
-</file>
-
-<file path=word/commentsIds.xml><?xml version="1.0" encoding="utf-8"?>
-<w16cid:commentsIds xmlns:wpc="http://schemas.microsoft.com/office/word/2010/wordprocessingCanvas" xmlns:cx="http://schemas.microsoft.com/office/drawing/2014/chartex" xmlns:cx1="http://schemas.microsoft.com/office/drawing/2015/9/8/chartex" xmlns:cx2="http://schemas.microsoft.com/office/drawing/2015/10/21/chartex" xmlns:cx3="http://schemas.microsoft.com/office/drawing/2016/5/9/chartex" xmlns:cx4="http://schemas.microsoft.com/office/drawing/2016/5/10/chartex" xmlns:cx5="http://schemas.microsoft.com/office/drawing/2016/5/11/chartex" xmlns:cx6="http://schemas.microsoft.com/office/drawing/2016/5/12/chartex" xmlns:cx7="http://schemas.microsoft.com/office/drawing/2016/5/13/chartex" xmlns:cx8="http://schemas.microsoft.com/office/drawing/2016/5/14/chartex" xmlns:mc="http://schemas.openxmlformats.org/markup-compatibility/2006" xmlns:aink="http://schemas.microsoft.com/office/drawing/2016/ink" xmlns:am3d="http://schemas.microsoft.com/office/drawing/2017/model3d" xmlns:o="urn:schemas-microsoft-com:office:office" xmlns:oel="http://schemas.microsoft.com/office/2019/extlst" xmlns:r="http://schemas.openxmlformats.org/officeDocument/2006/relationships" xmlns:m="http://schemas.openxmlformats.org/officeDocument/2006/math" xmlns:v="urn:schemas-microsoft-com:vml" xmlns:wp14="http://schemas.microsoft.com/office/word/2010/wordprocessingDrawing" xmlns:wp="http://schemas.openxmlformats.org/drawingml/2006/wordprocessingDrawing" xmlns:w10="urn:schemas-microsoft-com:office:word" xmlns:w="http://schemas.openxmlformats.org/wordprocessingml/2006/main" xmlns:w14="http://schemas.microsoft.com/office/word/2010/wordml" xmlns:w15="http://schemas.microsoft.com/office/word/2012/wordml" xmlns:w16cex="http://schemas.microsoft.com/office/word/2018/wordml/cex" xmlns:w16cid="http://schemas.microsoft.com/office/word/2016/wordml/cid" xmlns:w16="http://schemas.microsoft.com/office/word/2018/wordml" xmlns:w16sdtdh="http://schemas.microsoft.com/office/word/2020/wordml/sdtdatahash" xmlns:w16se="http://schemas.microsoft.com/office/word/2015/wordml/symex" xmlns:wpg="http://schemas.microsoft.com/office/word/2010/wordprocessingGroup" xmlns:wpi="http://schemas.microsoft.com/office/word/2010/wordprocessingInk" xmlns:wne="http://schemas.microsoft.com/office/word/2006/wordml" xmlns:wps="http://schemas.microsoft.com/office/word/2010/wordprocessingShape" mc:Ignorable="w14 w15 w16se w16cid w16 w16cex w16sdtdh wp14">
-  <w16cid:commentId w16cid:paraId="7143F1E8" w16cid:durableId="274E9AF8"/>
-</w16cid:commentsIds>
 </file>
 
 <file path=word/endnotes.xml><?xml version="1.0" encoding="utf-8"?>
@@ -36987,14 +36919,6 @@
     <w:abstractNumId w:val="7"/>
   </w:num>
 </w:numbering>
-</file>
-
-<file path=word/people.xml><?xml version="1.0" encoding="utf-8"?>
-<w15:people xmlns:wpc="http://schemas.microsoft.com/office/word/2010/wordprocessingCanvas" xmlns:cx="http://schemas.microsoft.com/office/drawing/2014/chartex" xmlns:cx1="http://schemas.microsoft.com/office/drawing/2015/9/8/chartex" xmlns:cx2="http://schemas.microsoft.com/office/drawing/2015/10/21/chartex" xmlns:cx3="http://schemas.microsoft.com/office/drawing/2016/5/9/chartex" xmlns:cx4="http://schemas.microsoft.com/office/drawing/2016/5/10/chartex" xmlns:cx5="http://schemas.microsoft.com/office/drawing/2016/5/11/chartex" xmlns:cx6="http://schemas.microsoft.com/office/drawing/2016/5/12/chartex" xmlns:cx7="http://schemas.microsoft.com/office/drawing/2016/5/13/chartex" xmlns:cx8="http://schemas.microsoft.com/office/drawing/2016/5/14/chartex" xmlns:mc="http://schemas.openxmlformats.org/markup-compatibility/2006" xmlns:aink="http://schemas.microsoft.com/office/drawing/2016/ink" xmlns:am3d="http://schemas.microsoft.com/office/drawing/2017/model3d" xmlns:o="urn:schemas-microsoft-com:office:office" xmlns:oel="http://schemas.microsoft.com/office/2019/extlst" xmlns:r="http://schemas.openxmlformats.org/officeDocument/2006/relationships" xmlns:m="http://schemas.openxmlformats.org/officeDocument/2006/math" xmlns:v="urn:schemas-microsoft-com:vml" xmlns:wp14="http://schemas.microsoft.com/office/word/2010/wordprocessingDrawing" xmlns:wp="http://schemas.openxmlformats.org/drawingml/2006/wordprocessingDrawing" xmlns:w10="urn:schemas-microsoft-com:office:word" xmlns:w="http://schemas.openxmlformats.org/wordprocessingml/2006/main" xmlns:w14="http://schemas.microsoft.com/office/word/2010/wordml" xmlns:w15="http://schemas.microsoft.com/office/word/2012/wordml" xmlns:w16cex="http://schemas.microsoft.com/office/word/2018/wordml/cex" xmlns:w16cid="http://schemas.microsoft.com/office/word/2016/wordml/cid" xmlns:w16="http://schemas.microsoft.com/office/word/2018/wordml" xmlns:w16sdtdh="http://schemas.microsoft.com/office/word/2020/wordml/sdtdatahash" xmlns:w16se="http://schemas.microsoft.com/office/word/2015/wordml/symex" xmlns:wpg="http://schemas.microsoft.com/office/word/2010/wordprocessingGroup" xmlns:wpi="http://schemas.microsoft.com/office/word/2010/wordprocessingInk" xmlns:wne="http://schemas.microsoft.com/office/word/2006/wordml" xmlns:wps="http://schemas.microsoft.com/office/word/2010/wordprocessingShape" mc:Ignorable="w14 w15 w16se w16cid w16 w16cex w16sdtdh wp14">
-  <w15:person w15:author="MICHELA FAELLA">
-    <w15:presenceInfo w15:providerId="AD" w15:userId="S::m.faella2@studenti.unisa.it::d6761803-de03-481d-b644-7df0725f855c"/>
-  </w15:person>
-</w15:people>
 </file>
 
 <file path=word/styles.xml><?xml version="1.0" encoding="utf-8"?>

</xml_diff>